<commit_message>
Decltype vs Auto explanation started.
</commit_message>
<xml_diff>
--- a/Lambdas/lambdas/lambda expressions.docx
+++ b/Lambdas/lambdas/lambda expressions.docx
@@ -194,10 +194,122 @@
     </w:p>
     <w:p>
       <w:pPr>
+        <w:ind w:left="709" w:hanging="709"/>
         <w:rPr>
           <w:rFonts w:ascii="Courier New" w:hAnsi="Courier New" w:cs="Courier New"/>
           <w:b/>
           <w:bCs/>
+          <w:color w:val="FCC577"/>
+          <w:sz w:val="24"/>
+          <w:szCs w:val="24"/>
+          <w:lang w:val="en-US"/>
+        </w:rPr>
+      </w:pPr>
+    </w:p>
+    <w:p>
+      <w:pPr>
+        <w:ind w:left="709" w:hanging="709"/>
+        <w:rPr>
+          <w:rFonts w:ascii="Courier New" w:hAnsi="Courier New" w:cs="Courier New"/>
+          <w:b/>
+          <w:bCs/>
+          <w:color w:val="FCC577"/>
+          <w:sz w:val="24"/>
+          <w:szCs w:val="24"/>
+          <w:lang w:val="en-US"/>
+        </w:rPr>
+      </w:pPr>
+      <w:r>
+        <w:rPr>
+          <w:noProof/>
+          <w:lang w:val="en-US" w:eastAsia="en-US"/>
+        </w:rPr>
+        <w:drawing>
+          <wp:inline distT="0" distB="0" distL="0" distR="0" wp14:anchorId="1A8CDFA6" wp14:editId="296CA2D8">
+            <wp:extent cx="4410075" cy="1590675"/>
+            <wp:effectExtent l="0" t="0" r="9525" b="9525"/>
+            <wp:docPr id="1" name="Picture 1" descr="http://www.codeguru.com/images/article/16693/lambdaparts.png"/>
+            <wp:cNvGraphicFramePr>
+              <a:graphicFrameLocks xmlns:a="http://schemas.openxmlformats.org/drawingml/2006/main" noChangeAspect="1"/>
+            </wp:cNvGraphicFramePr>
+            <a:graphic xmlns:a="http://schemas.openxmlformats.org/drawingml/2006/main">
+              <a:graphicData uri="http://schemas.openxmlformats.org/drawingml/2006/picture">
+                <pic:pic xmlns:pic="http://schemas.openxmlformats.org/drawingml/2006/picture">
+                  <pic:nvPicPr>
+                    <pic:cNvPr id="0" name="Picture 1" descr="http://www.codeguru.com/images/article/16693/lambdaparts.png"/>
+                    <pic:cNvPicPr>
+                      <a:picLocks noChangeAspect="1" noChangeArrowheads="1"/>
+                    </pic:cNvPicPr>
+                  </pic:nvPicPr>
+                  <pic:blipFill>
+                    <a:blip r:embed="rId5">
+                      <a:extLst>
+                        <a:ext uri="{28A0092B-C50C-407E-A947-70E740481C1C}">
+                          <a14:useLocalDpi xmlns:a14="http://schemas.microsoft.com/office/drawing/2010/main" val="0"/>
+                        </a:ext>
+                      </a:extLst>
+                    </a:blip>
+                    <a:srcRect/>
+                    <a:stretch>
+                      <a:fillRect/>
+                    </a:stretch>
+                  </pic:blipFill>
+                  <pic:spPr bwMode="auto">
+                    <a:xfrm>
+                      <a:off x="0" y="0"/>
+                      <a:ext cx="4410075" cy="1590675"/>
+                    </a:xfrm>
+                    <a:prstGeom prst="rect">
+                      <a:avLst/>
+                    </a:prstGeom>
+                    <a:noFill/>
+                    <a:ln>
+                      <a:noFill/>
+                    </a:ln>
+                  </pic:spPr>
+                </pic:pic>
+              </a:graphicData>
+            </a:graphic>
+          </wp:inline>
+        </w:drawing>
+      </w:r>
+      <w:bookmarkStart w:id="1" w:name="_GoBack"/>
+      <w:bookmarkEnd w:id="1"/>
+    </w:p>
+    <w:p>
+      <w:pPr>
+        <w:ind w:left="709" w:hanging="709"/>
+        <w:rPr>
+          <w:rFonts w:ascii="Courier New" w:hAnsi="Courier New" w:cs="Courier New"/>
+          <w:b/>
+          <w:bCs/>
+          <w:color w:val="FCC577"/>
+          <w:sz w:val="24"/>
+          <w:szCs w:val="24"/>
+          <w:lang w:val="en-US"/>
+        </w:rPr>
+      </w:pPr>
+    </w:p>
+    <w:p>
+      <w:pPr>
+        <w:ind w:left="709" w:hanging="709"/>
+        <w:rPr>
+          <w:rFonts w:ascii="Courier New" w:hAnsi="Courier New" w:cs="Courier New"/>
+          <w:b/>
+          <w:bCs/>
+          <w:color w:val="FCC577"/>
+          <w:sz w:val="24"/>
+          <w:szCs w:val="24"/>
+          <w:lang w:val="en-US"/>
+        </w:rPr>
+      </w:pPr>
+    </w:p>
+    <w:p>
+      <w:pPr>
+        <w:rPr>
+          <w:rFonts w:ascii="Courier New" w:hAnsi="Courier New" w:cs="Courier New"/>
+          <w:b/>
+          <w:bCs/>
           <w:sz w:val="24"/>
           <w:szCs w:val="24"/>
           <w:lang w:val="en-US"/>
@@ -675,6 +787,7 @@
           <w:szCs w:val="24"/>
           <w:lang w:val="en-US"/>
         </w:rPr>
+        <w:lastRenderedPageBreak/>
         <w:t>int</w:t>
       </w:r>
       <w:proofErr w:type="spellEnd"/>
@@ -993,7 +1106,6 @@
           <w:szCs w:val="24"/>
           <w:lang w:val="en-US"/>
         </w:rPr>
-        <w:lastRenderedPageBreak/>
         <w:t>}</w:t>
       </w:r>
     </w:p>
@@ -1746,8 +1858,6 @@
           <w:lang w:val="en-US"/>
         </w:rPr>
       </w:pPr>
-      <w:bookmarkStart w:id="1" w:name="_GoBack"/>
-      <w:bookmarkEnd w:id="1"/>
       <w:r>
         <w:rPr>
           <w:rFonts w:ascii="Courier New" w:hAnsi="Courier New" w:cs="Courier New"/>
@@ -1757,7 +1867,6 @@
           <w:szCs w:val="24"/>
           <w:lang w:val="en-US"/>
         </w:rPr>
-        <w:lastRenderedPageBreak/>
         <w:t>Lambdas lay</w:t>
       </w:r>
       <w:r>
@@ -3555,6 +3664,29 @@
       <w:lang w:val="de-DE" w:eastAsia="de-DE"/>
     </w:rPr>
   </w:style>
+  <w:style w:type="character" w:styleId="Hyperlink">
+    <w:name w:val="Hyperlink"/>
+    <w:basedOn w:val="DefaultParagraphFont"/>
+    <w:uiPriority w:val="99"/>
+    <w:unhideWhenUsed/>
+    <w:rsid w:val="00C52D5A"/>
+    <w:rPr>
+      <w:color w:val="0563C1" w:themeColor="hyperlink"/>
+      <w:u w:val="single"/>
+    </w:rPr>
+  </w:style>
+  <w:style w:type="character" w:styleId="Mention">
+    <w:name w:val="Mention"/>
+    <w:basedOn w:val="DefaultParagraphFont"/>
+    <w:uiPriority w:val="99"/>
+    <w:semiHidden/>
+    <w:unhideWhenUsed/>
+    <w:rsid w:val="00C52D5A"/>
+    <w:rPr>
+      <w:color w:val="2B579A"/>
+      <w:shd w:val="clear" w:color="auto" w:fill="E6E6E6"/>
+    </w:rPr>
+  </w:style>
 </w:styles>
 </file>
 

</xml_diff>